<commit_message>
Created file gitignore and add some file in gitignore
</commit_message>
<xml_diff>
--- a/Технологічна Практика.docx
+++ b/Технологічна Практика.docx
@@ -237,31 +237,39 @@
         <w:rPr>
           <w:sz w:val="28"/>
           <w:szCs w:val="28"/>
-          <w:lang w:val="en-US"/>
-        </w:rPr>
-      </w:pPr>
+          <w:lang w:val="ru-RU"/>
+        </w:rPr>
+      </w:pPr>
+      <w:r>
+        <w:rPr>
+          <w:sz w:val="28"/>
+          <w:szCs w:val="28"/>
+          <w:lang w:val="ru-RU"/>
+        </w:rPr>
+        <w:t>“</w:t>
+      </w:r>
+      <w:r>
+        <w:rPr>
+          <w:sz w:val="28"/>
+          <w:szCs w:val="28"/>
+        </w:rPr>
+        <w:t xml:space="preserve">Робота з системою </w:t>
+      </w:r>
       <w:r>
         <w:rPr>
           <w:sz w:val="28"/>
           <w:szCs w:val="28"/>
           <w:lang w:val="en-US"/>
         </w:rPr>
-        <w:t>“</w:t>
+        <w:t>Git</w:t>
       </w:r>
       <w:r>
         <w:rPr>
           <w:sz w:val="28"/>
           <w:szCs w:val="28"/>
-        </w:rPr>
-        <w:t xml:space="preserve">Робота з системою </w:t>
-      </w:r>
-      <w:r>
-        <w:rPr>
-          <w:sz w:val="28"/>
-          <w:szCs w:val="28"/>
-          <w:lang w:val="en-US"/>
-        </w:rPr>
-        <w:t>Git”</w:t>
+          <w:lang w:val="ru-RU"/>
+        </w:rPr>
+        <w:t>”</w:t>
       </w:r>
     </w:p>
     <w:p>
@@ -386,7 +394,7 @@
           <w:bCs/>
           <w:sz w:val="28"/>
           <w:szCs w:val="28"/>
-          <w:lang w:val="en-US"/>
+          <w:lang w:val="ru-RU"/>
         </w:rPr>
       </w:pPr>
       <w:r>
@@ -404,7 +412,7 @@
           <w:bCs/>
           <w:sz w:val="28"/>
           <w:szCs w:val="28"/>
-          <w:lang w:val="en-US"/>
+          <w:lang w:val="ru-RU"/>
         </w:rPr>
         <w:t>//////</w:t>
       </w:r>
@@ -541,43 +549,7 @@
           <w:szCs w:val="36"/>
           <w:lang w:val="ru-RU"/>
         </w:rPr>
-        <w:t xml:space="preserve"> </w:t>
-      </w:r>
-      <w:proofErr w:type="spellStart"/>
-      <w:r>
-        <w:rPr>
-          <w:sz w:val="36"/>
-          <w:szCs w:val="36"/>
-          <w:lang w:val="ru-RU"/>
-        </w:rPr>
-        <w:t>Навчитися</w:t>
-      </w:r>
-      <w:proofErr w:type="spellEnd"/>
-      <w:r>
-        <w:rPr>
-          <w:sz w:val="36"/>
-          <w:szCs w:val="36"/>
-          <w:lang w:val="ru-RU"/>
-        </w:rPr>
-        <w:t xml:space="preserve"> </w:t>
-      </w:r>
-      <w:proofErr w:type="spellStart"/>
-      <w:r>
-        <w:rPr>
-          <w:sz w:val="36"/>
-          <w:szCs w:val="36"/>
-          <w:lang w:val="ru-RU"/>
-        </w:rPr>
-        <w:t>працювати</w:t>
-      </w:r>
-      <w:proofErr w:type="spellEnd"/>
-      <w:r>
-        <w:rPr>
-          <w:sz w:val="36"/>
-          <w:szCs w:val="36"/>
-          <w:lang w:val="ru-RU"/>
-        </w:rPr>
-        <w:t xml:space="preserve"> з системою </w:t>
+        <w:t xml:space="preserve"> Навчитися працювати з системою </w:t>
       </w:r>
       <w:r>
         <w:rPr>
@@ -666,88 +638,15 @@
           <w:sz w:val="36"/>
           <w:szCs w:val="36"/>
         </w:rPr>
-        <w:t xml:space="preserve">Завдання 1. Початок роботи з </w:t>
+        <w:t>Завдання 1. Початок роботи з Git. Файл README.md, .gitignore. Commit. Push. GitHub</w:t>
       </w:r>
-      <w:proofErr w:type="spellStart"/>
-      <w:r>
-        <w:rPr>
-          <w:sz w:val="36"/>
-          <w:szCs w:val="36"/>
-        </w:rPr>
-        <w:t>Git</w:t>
-      </w:r>
-      <w:proofErr w:type="spellEnd"/>
-      <w:r>
-        <w:rPr>
-          <w:sz w:val="36"/>
-          <w:szCs w:val="36"/>
-        </w:rPr>
-        <w:t>. Файл README.md, .</w:t>
-      </w:r>
-      <w:proofErr w:type="spellStart"/>
-      <w:r>
-        <w:rPr>
-          <w:sz w:val="36"/>
-          <w:szCs w:val="36"/>
-        </w:rPr>
-        <w:t>gitignore</w:t>
-      </w:r>
-      <w:proofErr w:type="spellEnd"/>
-      <w:r>
-        <w:rPr>
-          <w:sz w:val="36"/>
-          <w:szCs w:val="36"/>
-        </w:rPr>
-        <w:t xml:space="preserve">. </w:t>
-      </w:r>
-      <w:proofErr w:type="spellStart"/>
-      <w:r>
-        <w:rPr>
-          <w:sz w:val="36"/>
-          <w:szCs w:val="36"/>
-        </w:rPr>
-        <w:t>Commit</w:t>
-      </w:r>
-      <w:proofErr w:type="spellEnd"/>
-      <w:r>
-        <w:rPr>
-          <w:sz w:val="36"/>
-          <w:szCs w:val="36"/>
-        </w:rPr>
-        <w:t xml:space="preserve">. </w:t>
-      </w:r>
-      <w:proofErr w:type="spellStart"/>
-      <w:r>
-        <w:rPr>
-          <w:sz w:val="36"/>
-          <w:szCs w:val="36"/>
-        </w:rPr>
-        <w:t>Push</w:t>
-      </w:r>
-      <w:proofErr w:type="spellEnd"/>
-      <w:r>
-        <w:rPr>
-          <w:sz w:val="36"/>
-          <w:szCs w:val="36"/>
-        </w:rPr>
-        <w:t xml:space="preserve">. </w:t>
-      </w:r>
-      <w:proofErr w:type="spellStart"/>
-      <w:r>
-        <w:rPr>
-          <w:sz w:val="36"/>
-          <w:szCs w:val="36"/>
-        </w:rPr>
-        <w:t>GitHub</w:t>
-      </w:r>
-      <w:proofErr w:type="spellEnd"/>
     </w:p>
     <w:p>
       <w:pPr>
         <w:pStyle w:val="a4"/>
         <w:numPr>
           <w:ilvl w:val="0"/>
-          <w:numId w:val="5"/>
+          <w:numId w:val="6"/>
         </w:numPr>
         <w:tabs>
           <w:tab w:val="clear" w:pos="567"/>
@@ -756,28 +655,831 @@
         </w:tabs>
         <w:spacing w:line="360" w:lineRule="auto"/>
         <w:rPr>
-          <w:sz w:val="36"/>
-          <w:szCs w:val="36"/>
-        </w:rPr>
-      </w:pPr>
+          <w:sz w:val="32"/>
+          <w:szCs w:val="32"/>
+        </w:rPr>
+      </w:pPr>
+      <w:r>
+        <w:rPr>
+          <w:sz w:val="32"/>
+          <w:szCs w:val="32"/>
+        </w:rPr>
+        <w:t>З</w:t>
+      </w:r>
+      <w:r>
+        <w:rPr>
+          <w:sz w:val="32"/>
+          <w:szCs w:val="32"/>
+        </w:rPr>
+        <w:t>г</w:t>
+      </w:r>
+      <w:r>
+        <w:rPr>
+          <w:sz w:val="32"/>
+          <w:szCs w:val="32"/>
+        </w:rPr>
+        <w:t>енеруйте SSH-ключ та налаштуйте доступ до вашого акаунту за допомогою згенерованого SSH-ключа.</w:t>
+      </w:r>
     </w:p>
     <w:p>
       <w:pPr>
-        <w:widowControl w:val="0"/>
         <w:tabs>
           <w:tab w:val="clear" w:pos="567"/>
+          <w:tab w:val="center" w:pos="4960"/>
+          <w:tab w:val="right" w:pos="9921"/>
         </w:tabs>
-        <w:spacing w:line="252" w:lineRule="auto"/>
+        <w:spacing w:line="360" w:lineRule="auto"/>
+        <w:jc w:val="center"/>
+        <w:rPr>
+          <w:sz w:val="32"/>
+          <w:szCs w:val="32"/>
+        </w:rPr>
+      </w:pPr>
+    </w:p>
+    <w:p>
+      <w:pPr>
+        <w:tabs>
+          <w:tab w:val="clear" w:pos="567"/>
+          <w:tab w:val="center" w:pos="4960"/>
+          <w:tab w:val="right" w:pos="9921"/>
+        </w:tabs>
+        <w:spacing w:line="360" w:lineRule="auto"/>
+        <w:jc w:val="center"/>
+        <w:rPr>
+          <w:sz w:val="32"/>
+          <w:szCs w:val="32"/>
+        </w:rPr>
+      </w:pPr>
+      <w:r>
+        <w:rPr>
+          <w:noProof/>
+        </w:rPr>
+        <w:drawing>
+          <wp:inline distT="0" distB="0" distL="0" distR="0" wp14:anchorId="04C3E31B" wp14:editId="3D8800FD">
+            <wp:extent cx="6299835" cy="3936365"/>
+            <wp:effectExtent l="0" t="0" r="5715" b="6985"/>
+            <wp:docPr id="1" name="Рисунок 1"/>
+            <wp:cNvGraphicFramePr>
+              <a:graphicFrameLocks xmlns:a="http://schemas.openxmlformats.org/drawingml/2006/main" noChangeAspect="1"/>
+            </wp:cNvGraphicFramePr>
+            <a:graphic xmlns:a="http://schemas.openxmlformats.org/drawingml/2006/main">
+              <a:graphicData uri="http://schemas.openxmlformats.org/drawingml/2006/picture">
+                <pic:pic xmlns:pic="http://schemas.openxmlformats.org/drawingml/2006/picture">
+                  <pic:nvPicPr>
+                    <pic:cNvPr id="1" name=""/>
+                    <pic:cNvPicPr/>
+                  </pic:nvPicPr>
+                  <pic:blipFill>
+                    <a:blip r:embed="rId8"/>
+                    <a:stretch>
+                      <a:fillRect/>
+                    </a:stretch>
+                  </pic:blipFill>
+                  <pic:spPr>
+                    <a:xfrm>
+                      <a:off x="0" y="0"/>
+                      <a:ext cx="6299835" cy="3936365"/>
+                    </a:xfrm>
+                    <a:prstGeom prst="rect">
+                      <a:avLst/>
+                    </a:prstGeom>
+                  </pic:spPr>
+                </pic:pic>
+              </a:graphicData>
+            </a:graphic>
+          </wp:inline>
+        </w:drawing>
+      </w:r>
+    </w:p>
+    <w:p>
+      <w:pPr>
+        <w:tabs>
+          <w:tab w:val="clear" w:pos="567"/>
+          <w:tab w:val="center" w:pos="4960"/>
+          <w:tab w:val="right" w:pos="9921"/>
+        </w:tabs>
+        <w:spacing w:line="360" w:lineRule="auto"/>
+        <w:jc w:val="center"/>
+        <w:rPr>
+          <w:sz w:val="32"/>
+          <w:szCs w:val="32"/>
+        </w:rPr>
+      </w:pPr>
+      <w:r>
+        <w:rPr>
+          <w:sz w:val="32"/>
+          <w:szCs w:val="32"/>
+        </w:rPr>
+        <w:t xml:space="preserve">Рис 1.1 Генерацію </w:t>
+      </w:r>
+      <w:r>
+        <w:rPr>
+          <w:sz w:val="32"/>
+          <w:szCs w:val="32"/>
+          <w:lang w:val="en-US"/>
+        </w:rPr>
+        <w:t xml:space="preserve">SSH </w:t>
+      </w:r>
+      <w:r>
+        <w:rPr>
+          <w:sz w:val="32"/>
+          <w:szCs w:val="32"/>
+        </w:rPr>
+        <w:t>ключа</w:t>
+      </w:r>
+    </w:p>
+    <w:p>
+      <w:pPr>
+        <w:tabs>
+          <w:tab w:val="clear" w:pos="567"/>
+          <w:tab w:val="center" w:pos="4960"/>
+          <w:tab w:val="right" w:pos="9921"/>
+        </w:tabs>
+        <w:spacing w:line="360" w:lineRule="auto"/>
+        <w:jc w:val="center"/>
+        <w:rPr>
+          <w:sz w:val="32"/>
+          <w:szCs w:val="32"/>
+        </w:rPr>
+      </w:pPr>
+      <w:r>
+        <w:rPr>
+          <w:noProof/>
+        </w:rPr>
+        <w:lastRenderedPageBreak/>
+        <w:drawing>
+          <wp:inline distT="0" distB="0" distL="0" distR="0" wp14:anchorId="41016BF4" wp14:editId="4E91FAB4">
+            <wp:extent cx="6299835" cy="3319145"/>
+            <wp:effectExtent l="0" t="0" r="5715" b="0"/>
+            <wp:docPr id="2" name="Рисунок 2"/>
+            <wp:cNvGraphicFramePr>
+              <a:graphicFrameLocks xmlns:a="http://schemas.openxmlformats.org/drawingml/2006/main" noChangeAspect="1"/>
+            </wp:cNvGraphicFramePr>
+            <a:graphic xmlns:a="http://schemas.openxmlformats.org/drawingml/2006/main">
+              <a:graphicData uri="http://schemas.openxmlformats.org/drawingml/2006/picture">
+                <pic:pic xmlns:pic="http://schemas.openxmlformats.org/drawingml/2006/picture">
+                  <pic:nvPicPr>
+                    <pic:cNvPr id="1" name=""/>
+                    <pic:cNvPicPr/>
+                  </pic:nvPicPr>
+                  <pic:blipFill>
+                    <a:blip r:embed="rId9"/>
+                    <a:stretch>
+                      <a:fillRect/>
+                    </a:stretch>
+                  </pic:blipFill>
+                  <pic:spPr>
+                    <a:xfrm>
+                      <a:off x="0" y="0"/>
+                      <a:ext cx="6299835" cy="3319145"/>
+                    </a:xfrm>
+                    <a:prstGeom prst="rect">
+                      <a:avLst/>
+                    </a:prstGeom>
+                  </pic:spPr>
+                </pic:pic>
+              </a:graphicData>
+            </a:graphic>
+          </wp:inline>
+        </w:drawing>
+      </w:r>
+    </w:p>
+    <w:p>
+      <w:pPr>
+        <w:tabs>
+          <w:tab w:val="clear" w:pos="567"/>
+          <w:tab w:val="center" w:pos="4960"/>
+          <w:tab w:val="right" w:pos="9921"/>
+        </w:tabs>
+        <w:spacing w:line="360" w:lineRule="auto"/>
+        <w:jc w:val="center"/>
+        <w:rPr>
+          <w:sz w:val="32"/>
+          <w:szCs w:val="32"/>
+        </w:rPr>
+      </w:pPr>
+      <w:r>
+        <w:rPr>
+          <w:sz w:val="32"/>
+          <w:szCs w:val="32"/>
+        </w:rPr>
+        <w:t xml:space="preserve">Рис 1.2 Зберегли </w:t>
+      </w:r>
+      <w:r>
+        <w:rPr>
+          <w:sz w:val="32"/>
+          <w:szCs w:val="32"/>
+          <w:lang w:val="en-US"/>
+        </w:rPr>
+        <w:t>SSH</w:t>
+      </w:r>
+      <w:r>
+        <w:rPr>
+          <w:sz w:val="32"/>
+          <w:szCs w:val="32"/>
+        </w:rPr>
+        <w:t>-</w:t>
+      </w:r>
+      <w:r>
+        <w:rPr>
+          <w:sz w:val="32"/>
+          <w:szCs w:val="32"/>
+        </w:rPr>
+        <w:t xml:space="preserve">ключ на </w:t>
+      </w:r>
+      <w:r>
+        <w:rPr>
+          <w:sz w:val="32"/>
+          <w:szCs w:val="32"/>
+          <w:lang w:val="en-US"/>
+        </w:rPr>
+        <w:t>github</w:t>
+      </w:r>
+      <w:r>
+        <w:rPr>
+          <w:sz w:val="32"/>
+          <w:szCs w:val="32"/>
+        </w:rPr>
+        <w:t xml:space="preserve">  </w:t>
+      </w:r>
+    </w:p>
+    <w:p>
+      <w:pPr>
+        <w:pStyle w:val="a4"/>
+        <w:numPr>
+          <w:ilvl w:val="0"/>
+          <w:numId w:val="6"/>
+        </w:numPr>
+        <w:tabs>
+          <w:tab w:val="clear" w:pos="567"/>
+          <w:tab w:val="center" w:pos="4960"/>
+          <w:tab w:val="right" w:pos="9921"/>
+        </w:tabs>
+        <w:spacing w:line="360" w:lineRule="auto"/>
+        <w:rPr>
+          <w:sz w:val="32"/>
+          <w:szCs w:val="32"/>
+        </w:rPr>
+      </w:pPr>
+      <w:r>
+        <w:rPr>
+          <w:sz w:val="32"/>
+          <w:szCs w:val="32"/>
+        </w:rPr>
+        <w:t xml:space="preserve">Створіть файл </w:t>
+      </w:r>
+      <w:r>
         <w:rPr>
           <w:sz w:val="32"/>
           <w:szCs w:val="32"/>
           <w:lang w:val="ru-RU"/>
         </w:rPr>
-      </w:pPr>
+        <w:t>README</w:t>
+      </w:r>
+      <w:r>
+        <w:rPr>
+          <w:sz w:val="32"/>
+          <w:szCs w:val="32"/>
+        </w:rPr>
+        <w:t>.</w:t>
+      </w:r>
+      <w:r>
+        <w:rPr>
+          <w:sz w:val="32"/>
+          <w:szCs w:val="32"/>
+          <w:lang w:val="ru-RU"/>
+        </w:rPr>
+        <w:t>md</w:t>
+      </w:r>
+      <w:r>
+        <w:rPr>
+          <w:sz w:val="32"/>
+          <w:szCs w:val="32"/>
+        </w:rPr>
+        <w:t xml:space="preserve"> та внесіть у нього інформацію за допомогою </w:t>
+      </w:r>
+      <w:r>
+        <w:rPr>
+          <w:sz w:val="32"/>
+          <w:szCs w:val="32"/>
+          <w:lang w:val="ru-RU"/>
+        </w:rPr>
+        <w:t>markdown</w:t>
+      </w:r>
+      <w:r>
+        <w:rPr>
+          <w:sz w:val="32"/>
+          <w:szCs w:val="32"/>
+        </w:rPr>
+        <w:t>-розмітки за таким прикладом:</w:t>
+      </w:r>
+    </w:p>
+    <w:p>
+      <w:pPr>
+        <w:tabs>
+          <w:tab w:val="clear" w:pos="567"/>
+          <w:tab w:val="center" w:pos="4960"/>
+          <w:tab w:val="right" w:pos="9921"/>
+        </w:tabs>
+        <w:spacing w:line="360" w:lineRule="auto"/>
+        <w:jc w:val="center"/>
+        <w:rPr>
+          <w:sz w:val="32"/>
+          <w:szCs w:val="32"/>
+        </w:rPr>
+      </w:pPr>
+      <w:r>
+        <w:rPr>
+          <w:noProof/>
+        </w:rPr>
+        <w:drawing>
+          <wp:inline distT="0" distB="0" distL="0" distR="0" wp14:anchorId="7C4A192C" wp14:editId="3623CAE9">
+            <wp:extent cx="6299835" cy="3936365"/>
+            <wp:effectExtent l="0" t="0" r="5715" b="6985"/>
+            <wp:docPr id="3" name="Рисунок 3"/>
+            <wp:cNvGraphicFramePr>
+              <a:graphicFrameLocks xmlns:a="http://schemas.openxmlformats.org/drawingml/2006/main" noChangeAspect="1"/>
+            </wp:cNvGraphicFramePr>
+            <a:graphic xmlns:a="http://schemas.openxmlformats.org/drawingml/2006/main">
+              <a:graphicData uri="http://schemas.openxmlformats.org/drawingml/2006/picture">
+                <pic:pic xmlns:pic="http://schemas.openxmlformats.org/drawingml/2006/picture">
+                  <pic:nvPicPr>
+                    <pic:cNvPr id="1" name=""/>
+                    <pic:cNvPicPr/>
+                  </pic:nvPicPr>
+                  <pic:blipFill>
+                    <a:blip r:embed="rId10"/>
+                    <a:stretch>
+                      <a:fillRect/>
+                    </a:stretch>
+                  </pic:blipFill>
+                  <pic:spPr>
+                    <a:xfrm>
+                      <a:off x="0" y="0"/>
+                      <a:ext cx="6299835" cy="3936365"/>
+                    </a:xfrm>
+                    <a:prstGeom prst="rect">
+                      <a:avLst/>
+                    </a:prstGeom>
+                  </pic:spPr>
+                </pic:pic>
+              </a:graphicData>
+            </a:graphic>
+          </wp:inline>
+        </w:drawing>
+      </w:r>
+    </w:p>
+    <w:p>
+      <w:pPr>
+        <w:tabs>
+          <w:tab w:val="clear" w:pos="567"/>
+          <w:tab w:val="center" w:pos="4960"/>
+          <w:tab w:val="right" w:pos="9921"/>
+        </w:tabs>
+        <w:spacing w:line="360" w:lineRule="auto"/>
+        <w:jc w:val="center"/>
+        <w:rPr>
+          <w:sz w:val="32"/>
+          <w:szCs w:val="32"/>
+          <w:lang w:val="ru-RU"/>
+        </w:rPr>
+      </w:pPr>
+      <w:r>
+        <w:rPr>
+          <w:sz w:val="32"/>
+          <w:szCs w:val="32"/>
+        </w:rPr>
+        <w:t xml:space="preserve">Рис 1.3 Створення та заповнення </w:t>
+      </w:r>
+      <w:r>
+        <w:rPr>
+          <w:sz w:val="32"/>
+          <w:szCs w:val="32"/>
+          <w:lang w:val="en-US"/>
+        </w:rPr>
+        <w:t>README</w:t>
+      </w:r>
+      <w:r>
+        <w:rPr>
+          <w:sz w:val="32"/>
+          <w:szCs w:val="32"/>
+          <w:lang w:val="ru-RU"/>
+        </w:rPr>
+        <w:t>.</w:t>
+      </w:r>
+      <w:r>
+        <w:rPr>
+          <w:sz w:val="32"/>
+          <w:szCs w:val="32"/>
+          <w:lang w:val="en-US"/>
+        </w:rPr>
+        <w:t>md</w:t>
+      </w:r>
+      <w:r>
+        <w:rPr>
+          <w:sz w:val="32"/>
+          <w:szCs w:val="32"/>
+          <w:lang w:val="ru-RU"/>
+        </w:rPr>
+        <w:t xml:space="preserve"> </w:t>
+      </w:r>
+    </w:p>
+    <w:p>
+      <w:pPr>
+        <w:pStyle w:val="a4"/>
+        <w:numPr>
+          <w:ilvl w:val="0"/>
+          <w:numId w:val="6"/>
+        </w:numPr>
+        <w:tabs>
+          <w:tab w:val="clear" w:pos="567"/>
+          <w:tab w:val="center" w:pos="4960"/>
+          <w:tab w:val="right" w:pos="9921"/>
+        </w:tabs>
+        <w:spacing w:line="360" w:lineRule="auto"/>
+        <w:rPr>
+          <w:sz w:val="32"/>
+          <w:szCs w:val="32"/>
+          <w:lang w:val="en-US"/>
+        </w:rPr>
+      </w:pPr>
+      <w:r>
+        <w:rPr>
+          <w:sz w:val="32"/>
+          <w:szCs w:val="32"/>
+          <w:lang w:val="en-US"/>
+        </w:rPr>
+        <w:lastRenderedPageBreak/>
+        <w:t>Зробіть коміт.</w:t>
+      </w:r>
+    </w:p>
+    <w:p>
+      <w:pPr>
+        <w:tabs>
+          <w:tab w:val="clear" w:pos="567"/>
+          <w:tab w:val="center" w:pos="4960"/>
+          <w:tab w:val="right" w:pos="9921"/>
+        </w:tabs>
+        <w:spacing w:line="360" w:lineRule="auto"/>
+        <w:ind w:left="360"/>
+        <w:jc w:val="center"/>
+        <w:rPr>
+          <w:sz w:val="32"/>
+          <w:szCs w:val="32"/>
+          <w:lang w:val="en-US"/>
+        </w:rPr>
+      </w:pPr>
+      <w:r>
+        <w:rPr>
+          <w:noProof/>
+        </w:rPr>
+        <w:drawing>
+          <wp:inline distT="0" distB="0" distL="0" distR="0" wp14:anchorId="12545A78" wp14:editId="4E030459">
+            <wp:extent cx="6299835" cy="2448560"/>
+            <wp:effectExtent l="0" t="0" r="5715" b="8890"/>
+            <wp:docPr id="7" name="Рисунок 7"/>
+            <wp:cNvGraphicFramePr>
+              <a:graphicFrameLocks xmlns:a="http://schemas.openxmlformats.org/drawingml/2006/main" noChangeAspect="1"/>
+            </wp:cNvGraphicFramePr>
+            <a:graphic xmlns:a="http://schemas.openxmlformats.org/drawingml/2006/main">
+              <a:graphicData uri="http://schemas.openxmlformats.org/drawingml/2006/picture">
+                <pic:pic xmlns:pic="http://schemas.openxmlformats.org/drawingml/2006/picture">
+                  <pic:nvPicPr>
+                    <pic:cNvPr id="1" name=""/>
+                    <pic:cNvPicPr/>
+                  </pic:nvPicPr>
+                  <pic:blipFill>
+                    <a:blip r:embed="rId11"/>
+                    <a:stretch>
+                      <a:fillRect/>
+                    </a:stretch>
+                  </pic:blipFill>
+                  <pic:spPr>
+                    <a:xfrm>
+                      <a:off x="0" y="0"/>
+                      <a:ext cx="6299835" cy="2448560"/>
+                    </a:xfrm>
+                    <a:prstGeom prst="rect">
+                      <a:avLst/>
+                    </a:prstGeom>
+                  </pic:spPr>
+                </pic:pic>
+              </a:graphicData>
+            </a:graphic>
+          </wp:inline>
+        </w:drawing>
+      </w:r>
+    </w:p>
+    <w:p>
+      <w:pPr>
+        <w:tabs>
+          <w:tab w:val="clear" w:pos="567"/>
+          <w:tab w:val="center" w:pos="4960"/>
+          <w:tab w:val="right" w:pos="9921"/>
+        </w:tabs>
+        <w:spacing w:line="360" w:lineRule="auto"/>
+        <w:ind w:left="360"/>
+        <w:jc w:val="center"/>
+        <w:rPr>
+          <w:sz w:val="32"/>
+          <w:szCs w:val="32"/>
+        </w:rPr>
+      </w:pPr>
+      <w:r>
+        <w:rPr>
+          <w:sz w:val="32"/>
+          <w:szCs w:val="32"/>
+        </w:rPr>
+        <w:t>Рис 1.4 добавили в індекс та закомітили</w:t>
+      </w:r>
+    </w:p>
+    <w:p>
+      <w:pPr>
+        <w:tabs>
+          <w:tab w:val="clear" w:pos="567"/>
+          <w:tab w:val="center" w:pos="4960"/>
+          <w:tab w:val="right" w:pos="9921"/>
+        </w:tabs>
+        <w:spacing w:line="360" w:lineRule="auto"/>
+        <w:ind w:left="360"/>
+        <w:rPr>
+          <w:sz w:val="32"/>
+          <w:szCs w:val="32"/>
+        </w:rPr>
+      </w:pPr>
+      <w:r>
+        <w:rPr>
+          <w:sz w:val="32"/>
+          <w:szCs w:val="32"/>
+        </w:rPr>
+        <w:t xml:space="preserve">- </w:t>
+      </w:r>
+      <w:r>
+        <w:rPr>
+          <w:sz w:val="32"/>
+          <w:szCs w:val="32"/>
+        </w:rPr>
+        <w:t>Створіть файл файл .gitignore, у якому будуть ігноруватися:</w:t>
+      </w:r>
+    </w:p>
+    <w:p>
+      <w:pPr>
+        <w:tabs>
+          <w:tab w:val="clear" w:pos="567"/>
+          <w:tab w:val="center" w:pos="4960"/>
+          <w:tab w:val="right" w:pos="9921"/>
+        </w:tabs>
+        <w:spacing w:line="360" w:lineRule="auto"/>
+        <w:ind w:left="360"/>
+        <w:rPr>
+          <w:sz w:val="32"/>
+          <w:szCs w:val="32"/>
+        </w:rPr>
+      </w:pPr>
+      <w:r>
+        <w:rPr>
+          <w:sz w:val="32"/>
+          <w:szCs w:val="32"/>
+        </w:rPr>
+        <w:t>директорії:</w:t>
+      </w:r>
+    </w:p>
+    <w:p>
+      <w:pPr>
+        <w:pStyle w:val="a4"/>
+        <w:numPr>
+          <w:ilvl w:val="0"/>
+          <w:numId w:val="6"/>
+        </w:numPr>
+        <w:tabs>
+          <w:tab w:val="clear" w:pos="567"/>
+          <w:tab w:val="center" w:pos="4960"/>
+          <w:tab w:val="right" w:pos="9921"/>
+        </w:tabs>
+        <w:spacing w:line="360" w:lineRule="auto"/>
+        <w:rPr>
+          <w:sz w:val="32"/>
+          <w:szCs w:val="32"/>
+        </w:rPr>
+      </w:pPr>
+      <w:r>
+        <w:rPr>
+          <w:sz w:val="32"/>
+          <w:szCs w:val="32"/>
+        </w:rPr>
+        <w:t>B</w:t>
+      </w:r>
+      <w:r>
+        <w:rPr>
+          <w:sz w:val="32"/>
+          <w:szCs w:val="32"/>
+        </w:rPr>
+        <w:t>in</w:t>
+      </w:r>
+    </w:p>
+    <w:p>
+      <w:pPr>
+        <w:pStyle w:val="a4"/>
+        <w:numPr>
+          <w:ilvl w:val="0"/>
+          <w:numId w:val="6"/>
+        </w:numPr>
+        <w:tabs>
+          <w:tab w:val="clear" w:pos="567"/>
+          <w:tab w:val="center" w:pos="4960"/>
+          <w:tab w:val="right" w:pos="9921"/>
+        </w:tabs>
+        <w:spacing w:line="360" w:lineRule="auto"/>
+        <w:rPr>
+          <w:sz w:val="32"/>
+          <w:szCs w:val="32"/>
+        </w:rPr>
+      </w:pPr>
+      <w:r>
+        <w:rPr>
+          <w:sz w:val="32"/>
+          <w:szCs w:val="32"/>
+        </w:rPr>
+        <w:t>O</w:t>
+      </w:r>
+      <w:r>
+        <w:rPr>
+          <w:sz w:val="32"/>
+          <w:szCs w:val="32"/>
+        </w:rPr>
+        <w:t>bj</w:t>
+      </w:r>
+    </w:p>
+    <w:p>
+      <w:pPr>
+        <w:pStyle w:val="a4"/>
+        <w:numPr>
+          <w:ilvl w:val="0"/>
+          <w:numId w:val="6"/>
+        </w:numPr>
+        <w:tabs>
+          <w:tab w:val="clear" w:pos="567"/>
+          <w:tab w:val="center" w:pos="4960"/>
+          <w:tab w:val="right" w:pos="9921"/>
+        </w:tabs>
+        <w:spacing w:line="360" w:lineRule="auto"/>
+        <w:rPr>
+          <w:sz w:val="32"/>
+          <w:szCs w:val="32"/>
+        </w:rPr>
+      </w:pPr>
+      <w:r>
+        <w:rPr>
+          <w:sz w:val="32"/>
+          <w:szCs w:val="32"/>
+        </w:rPr>
+        <w:t>.vs</w:t>
+      </w:r>
+    </w:p>
+    <w:p>
+      <w:pPr>
+        <w:pStyle w:val="a4"/>
+        <w:numPr>
+          <w:ilvl w:val="0"/>
+          <w:numId w:val="6"/>
+        </w:numPr>
+        <w:tabs>
+          <w:tab w:val="clear" w:pos="567"/>
+          <w:tab w:val="center" w:pos="4960"/>
+          <w:tab w:val="right" w:pos="9921"/>
+        </w:tabs>
+        <w:spacing w:line="360" w:lineRule="auto"/>
+        <w:rPr>
+          <w:sz w:val="32"/>
+          <w:szCs w:val="32"/>
+        </w:rPr>
+      </w:pPr>
+      <w:r>
+        <w:rPr>
+          <w:sz w:val="32"/>
+          <w:szCs w:val="32"/>
+        </w:rPr>
+        <w:t>.idea</w:t>
+      </w:r>
+    </w:p>
+    <w:p>
+      <w:pPr>
+        <w:tabs>
+          <w:tab w:val="clear" w:pos="567"/>
+          <w:tab w:val="center" w:pos="4960"/>
+          <w:tab w:val="right" w:pos="9921"/>
+        </w:tabs>
+        <w:spacing w:line="360" w:lineRule="auto"/>
+        <w:jc w:val="center"/>
+        <w:rPr>
+          <w:sz w:val="32"/>
+          <w:szCs w:val="32"/>
+        </w:rPr>
+      </w:pPr>
+      <w:r>
+        <w:rPr>
+          <w:noProof/>
+        </w:rPr>
+        <w:lastRenderedPageBreak/>
+        <w:drawing>
+          <wp:inline distT="0" distB="0" distL="0" distR="0" wp14:anchorId="5E98E3D3" wp14:editId="2A68ED18">
+            <wp:extent cx="5295900" cy="5581650"/>
+            <wp:effectExtent l="0" t="0" r="0" b="0"/>
+            <wp:docPr id="12" name="Рисунок 12"/>
+            <wp:cNvGraphicFramePr>
+              <a:graphicFrameLocks xmlns:a="http://schemas.openxmlformats.org/drawingml/2006/main" noChangeAspect="1"/>
+            </wp:cNvGraphicFramePr>
+            <a:graphic xmlns:a="http://schemas.openxmlformats.org/drawingml/2006/main">
+              <a:graphicData uri="http://schemas.openxmlformats.org/drawingml/2006/picture">
+                <pic:pic xmlns:pic="http://schemas.openxmlformats.org/drawingml/2006/picture">
+                  <pic:nvPicPr>
+                    <pic:cNvPr id="1" name=""/>
+                    <pic:cNvPicPr/>
+                  </pic:nvPicPr>
+                  <pic:blipFill>
+                    <a:blip r:embed="rId12"/>
+                    <a:stretch>
+                      <a:fillRect/>
+                    </a:stretch>
+                  </pic:blipFill>
+                  <pic:spPr>
+                    <a:xfrm>
+                      <a:off x="0" y="0"/>
+                      <a:ext cx="5295900" cy="5581650"/>
+                    </a:xfrm>
+                    <a:prstGeom prst="rect">
+                      <a:avLst/>
+                    </a:prstGeom>
+                  </pic:spPr>
+                </pic:pic>
+              </a:graphicData>
+            </a:graphic>
+          </wp:inline>
+        </w:drawing>
+      </w:r>
+    </w:p>
+    <w:p>
+      <w:pPr>
+        <w:tabs>
+          <w:tab w:val="clear" w:pos="567"/>
+          <w:tab w:val="center" w:pos="4960"/>
+          <w:tab w:val="right" w:pos="9921"/>
+        </w:tabs>
+        <w:spacing w:line="360" w:lineRule="auto"/>
+        <w:jc w:val="center"/>
+        <w:rPr>
+          <w:sz w:val="32"/>
+          <w:szCs w:val="32"/>
+        </w:rPr>
+      </w:pPr>
+      <w:r>
+        <w:rPr>
+          <w:sz w:val="32"/>
+          <w:szCs w:val="32"/>
+        </w:rPr>
+        <w:t xml:space="preserve">Рис 1.5 Створення файлу </w:t>
+      </w:r>
+      <w:r>
+        <w:rPr>
+          <w:sz w:val="32"/>
+          <w:szCs w:val="32"/>
+        </w:rPr>
+        <w:t>.</w:t>
+      </w:r>
+      <w:r>
+        <w:rPr>
+          <w:sz w:val="32"/>
+          <w:szCs w:val="32"/>
+          <w:lang w:val="en-US"/>
+        </w:rPr>
+        <w:t>gitignore</w:t>
+      </w:r>
+      <w:r>
+        <w:rPr>
+          <w:sz w:val="32"/>
+          <w:szCs w:val="32"/>
+        </w:rPr>
+        <w:t xml:space="preserve"> </w:t>
+      </w:r>
+      <w:r>
+        <w:rPr>
+          <w:sz w:val="32"/>
+          <w:szCs w:val="32"/>
+        </w:rPr>
+        <w:t xml:space="preserve">та додавання файлів і директорії які мають бути проігноровані системою </w:t>
+      </w:r>
+      <w:r>
+        <w:rPr>
+          <w:sz w:val="32"/>
+          <w:szCs w:val="32"/>
+          <w:lang w:val="en-US"/>
+        </w:rPr>
+        <w:t>Git</w:t>
+      </w:r>
     </w:p>
     <w:sectPr>
-      <w:headerReference w:type="default" r:id="rId8"/>
-      <w:headerReference w:type="first" r:id="rId9"/>
+      <w:headerReference w:type="default" r:id="rId13"/>
+      <w:headerReference w:type="first" r:id="rId14"/>
       <w:pgSz w:w="11906" w:h="16838"/>
       <w:pgMar w:top="284" w:right="567" w:bottom="1701" w:left="1418" w:header="709" w:footer="709" w:gutter="0"/>
       <w:pgNumType w:start="1"/>
@@ -5696,15 +6398,15 @@
     </w:lvl>
   </w:abstractNum>
   <w:abstractNum w:abstractNumId="2" w15:restartNumberingAfterBreak="0">
-    <w:nsid w:val="673C3115"/>
+    <w:nsid w:val="32F22556"/>
     <w:multiLevelType w:val="hybridMultilevel"/>
-    <w:tmpl w:val="0298EEAC"/>
-    <w:lvl w:ilvl="0" w:tplc="63A2B84E">
+    <w:tmpl w:val="4F003052"/>
+    <w:lvl w:ilvl="0" w:tplc="D0747A24">
       <w:numFmt w:val="bullet"/>
       <w:lvlText w:val="-"/>
       <w:lvlJc w:val="left"/>
       <w:pPr>
-        <w:ind w:left="450" w:hanging="360"/>
+        <w:ind w:left="720" w:hanging="360"/>
       </w:pPr>
       <w:rPr>
         <w:rFonts w:ascii="Times New Roman" w:eastAsia="Calibri" w:hAnsi="Times New Roman" w:cs="Times New Roman" w:hint="default"/>
@@ -5716,7 +6418,7 @@
       <w:lvlText w:val="o"/>
       <w:lvlJc w:val="left"/>
       <w:pPr>
-        <w:ind w:left="1170" w:hanging="360"/>
+        <w:ind w:left="1440" w:hanging="360"/>
       </w:pPr>
       <w:rPr>
         <w:rFonts w:ascii="Courier New" w:hAnsi="Courier New" w:cs="Courier New" w:hint="default"/>
@@ -5728,7 +6430,7 @@
       <w:lvlText w:val=""/>
       <w:lvlJc w:val="left"/>
       <w:pPr>
-        <w:ind w:left="1890" w:hanging="360"/>
+        <w:ind w:left="2160" w:hanging="360"/>
       </w:pPr>
       <w:rPr>
         <w:rFonts w:ascii="Wingdings" w:hAnsi="Wingdings" w:hint="default"/>
@@ -5740,7 +6442,7 @@
       <w:lvlText w:val=""/>
       <w:lvlJc w:val="left"/>
       <w:pPr>
-        <w:ind w:left="2610" w:hanging="360"/>
+        <w:ind w:left="2880" w:hanging="360"/>
       </w:pPr>
       <w:rPr>
         <w:rFonts w:ascii="Symbol" w:hAnsi="Symbol" w:hint="default"/>
@@ -5752,7 +6454,7 @@
       <w:lvlText w:val="o"/>
       <w:lvlJc w:val="left"/>
       <w:pPr>
-        <w:ind w:left="3330" w:hanging="360"/>
+        <w:ind w:left="3600" w:hanging="360"/>
       </w:pPr>
       <w:rPr>
         <w:rFonts w:ascii="Courier New" w:hAnsi="Courier New" w:cs="Courier New" w:hint="default"/>
@@ -5764,7 +6466,7 @@
       <w:lvlText w:val=""/>
       <w:lvlJc w:val="left"/>
       <w:pPr>
-        <w:ind w:left="4050" w:hanging="360"/>
+        <w:ind w:left="4320" w:hanging="360"/>
       </w:pPr>
       <w:rPr>
         <w:rFonts w:ascii="Wingdings" w:hAnsi="Wingdings" w:hint="default"/>
@@ -5776,7 +6478,7 @@
       <w:lvlText w:val=""/>
       <w:lvlJc w:val="left"/>
       <w:pPr>
-        <w:ind w:left="4770" w:hanging="360"/>
+        <w:ind w:left="5040" w:hanging="360"/>
       </w:pPr>
       <w:rPr>
         <w:rFonts w:ascii="Symbol" w:hAnsi="Symbol" w:hint="default"/>
@@ -5788,7 +6490,7 @@
       <w:lvlText w:val="o"/>
       <w:lvlJc w:val="left"/>
       <w:pPr>
-        <w:ind w:left="5490" w:hanging="360"/>
+        <w:ind w:left="5760" w:hanging="360"/>
       </w:pPr>
       <w:rPr>
         <w:rFonts w:ascii="Courier New" w:hAnsi="Courier New" w:cs="Courier New" w:hint="default"/>
@@ -5800,7 +6502,7 @@
       <w:lvlText w:val=""/>
       <w:lvlJc w:val="left"/>
       <w:pPr>
-        <w:ind w:left="6210" w:hanging="360"/>
+        <w:ind w:left="6480" w:hanging="360"/>
       </w:pPr>
       <w:rPr>
         <w:rFonts w:ascii="Wingdings" w:hAnsi="Wingdings" w:hint="default"/>
@@ -5808,6 +6510,118 @@
     </w:lvl>
   </w:abstractNum>
   <w:abstractNum w:abstractNumId="3" w15:restartNumberingAfterBreak="0">
+    <w:nsid w:val="673C3115"/>
+    <w:multiLevelType w:val="hybridMultilevel"/>
+    <w:tmpl w:val="0298EEAC"/>
+    <w:lvl w:ilvl="0" w:tplc="63A2B84E">
+      <w:numFmt w:val="bullet"/>
+      <w:lvlText w:val="-"/>
+      <w:lvlJc w:val="left"/>
+      <w:pPr>
+        <w:ind w:left="450" w:hanging="360"/>
+      </w:pPr>
+      <w:rPr>
+        <w:rFonts w:ascii="Times New Roman" w:eastAsia="Calibri" w:hAnsi="Times New Roman" w:cs="Times New Roman" w:hint="default"/>
+      </w:rPr>
+    </w:lvl>
+    <w:lvl w:ilvl="1" w:tplc="04190003" w:tentative="1">
+      <w:start w:val="1"/>
+      <w:numFmt w:val="bullet"/>
+      <w:lvlText w:val="o"/>
+      <w:lvlJc w:val="left"/>
+      <w:pPr>
+        <w:ind w:left="1170" w:hanging="360"/>
+      </w:pPr>
+      <w:rPr>
+        <w:rFonts w:ascii="Courier New" w:hAnsi="Courier New" w:cs="Courier New" w:hint="default"/>
+      </w:rPr>
+    </w:lvl>
+    <w:lvl w:ilvl="2" w:tplc="04190005" w:tentative="1">
+      <w:start w:val="1"/>
+      <w:numFmt w:val="bullet"/>
+      <w:lvlText w:val=""/>
+      <w:lvlJc w:val="left"/>
+      <w:pPr>
+        <w:ind w:left="1890" w:hanging="360"/>
+      </w:pPr>
+      <w:rPr>
+        <w:rFonts w:ascii="Wingdings" w:hAnsi="Wingdings" w:hint="default"/>
+      </w:rPr>
+    </w:lvl>
+    <w:lvl w:ilvl="3" w:tplc="04190001" w:tentative="1">
+      <w:start w:val="1"/>
+      <w:numFmt w:val="bullet"/>
+      <w:lvlText w:val=""/>
+      <w:lvlJc w:val="left"/>
+      <w:pPr>
+        <w:ind w:left="2610" w:hanging="360"/>
+      </w:pPr>
+      <w:rPr>
+        <w:rFonts w:ascii="Symbol" w:hAnsi="Symbol" w:hint="default"/>
+      </w:rPr>
+    </w:lvl>
+    <w:lvl w:ilvl="4" w:tplc="04190003" w:tentative="1">
+      <w:start w:val="1"/>
+      <w:numFmt w:val="bullet"/>
+      <w:lvlText w:val="o"/>
+      <w:lvlJc w:val="left"/>
+      <w:pPr>
+        <w:ind w:left="3330" w:hanging="360"/>
+      </w:pPr>
+      <w:rPr>
+        <w:rFonts w:ascii="Courier New" w:hAnsi="Courier New" w:cs="Courier New" w:hint="default"/>
+      </w:rPr>
+    </w:lvl>
+    <w:lvl w:ilvl="5" w:tplc="04190005" w:tentative="1">
+      <w:start w:val="1"/>
+      <w:numFmt w:val="bullet"/>
+      <w:lvlText w:val=""/>
+      <w:lvlJc w:val="left"/>
+      <w:pPr>
+        <w:ind w:left="4050" w:hanging="360"/>
+      </w:pPr>
+      <w:rPr>
+        <w:rFonts w:ascii="Wingdings" w:hAnsi="Wingdings" w:hint="default"/>
+      </w:rPr>
+    </w:lvl>
+    <w:lvl w:ilvl="6" w:tplc="04190001" w:tentative="1">
+      <w:start w:val="1"/>
+      <w:numFmt w:val="bullet"/>
+      <w:lvlText w:val=""/>
+      <w:lvlJc w:val="left"/>
+      <w:pPr>
+        <w:ind w:left="4770" w:hanging="360"/>
+      </w:pPr>
+      <w:rPr>
+        <w:rFonts w:ascii="Symbol" w:hAnsi="Symbol" w:hint="default"/>
+      </w:rPr>
+    </w:lvl>
+    <w:lvl w:ilvl="7" w:tplc="04190003" w:tentative="1">
+      <w:start w:val="1"/>
+      <w:numFmt w:val="bullet"/>
+      <w:lvlText w:val="o"/>
+      <w:lvlJc w:val="left"/>
+      <w:pPr>
+        <w:ind w:left="5490" w:hanging="360"/>
+      </w:pPr>
+      <w:rPr>
+        <w:rFonts w:ascii="Courier New" w:hAnsi="Courier New" w:cs="Courier New" w:hint="default"/>
+      </w:rPr>
+    </w:lvl>
+    <w:lvl w:ilvl="8" w:tplc="04190005" w:tentative="1">
+      <w:start w:val="1"/>
+      <w:numFmt w:val="bullet"/>
+      <w:lvlText w:val=""/>
+      <w:lvlJc w:val="left"/>
+      <w:pPr>
+        <w:ind w:left="6210" w:hanging="360"/>
+      </w:pPr>
+      <w:rPr>
+        <w:rFonts w:ascii="Wingdings" w:hAnsi="Wingdings" w:hint="default"/>
+      </w:rPr>
+    </w:lvl>
+  </w:abstractNum>
+  <w:abstractNum w:abstractNumId="4" w15:restartNumberingAfterBreak="0">
     <w:nsid w:val="71866599"/>
     <w:multiLevelType w:val="hybridMultilevel"/>
     <w:tmpl w:val="2A08D862"/>
@@ -5896,7 +6710,7 @@
       </w:pPr>
     </w:lvl>
   </w:abstractNum>
-  <w:abstractNum w:abstractNumId="4" w15:restartNumberingAfterBreak="0">
+  <w:abstractNum w:abstractNumId="5" w15:restartNumberingAfterBreak="0">
     <w:nsid w:val="7DAD24CC"/>
     <w:multiLevelType w:val="hybridMultilevel"/>
     <w:tmpl w:val="F956083C"/>
@@ -6016,7 +6830,7 @@
     </w:lvlOverride>
   </w:num>
   <w:num w:numId="2">
-    <w:abstractNumId w:val="4"/>
+    <w:abstractNumId w:val="5"/>
   </w:num>
   <w:num w:numId="3">
     <w:abstractNumId w:val="0"/>
@@ -6047,9 +6861,12 @@
     </w:lvlOverride>
   </w:num>
   <w:num w:numId="4">
+    <w:abstractNumId w:val="4"/>
+  </w:num>
+  <w:num w:numId="5">
     <w:abstractNumId w:val="3"/>
   </w:num>
-  <w:num w:numId="5">
+  <w:num w:numId="6">
     <w:abstractNumId w:val="2"/>
   </w:num>
   <w:numIdMacAtCleanup w:val="4"/>

</xml_diff>